<commit_message>
Add Class Diagram and fix func req
</commit_message>
<xml_diff>
--- a/docs/sources/functional_requirements.docx
+++ b/docs/sources/functional_requirements.docx
@@ -197,8 +197,6 @@
         </w:rPr>
         <w:t>Система повинна містити 4 типи користувачів, кожен з яких має свій набір доступних дій.</w:t>
       </w:r>
-      <w:bookmarkStart w:id="0" w:name="_GoBack"/>
-      <w:bookmarkEnd w:id="0"/>
     </w:p>
     <w:tbl>
       <w:tblPr>
@@ -1453,6 +1451,15 @@
               </w:rPr>
               <w:t>S</w:t>
             </w:r>
+            <w:r>
+              <w:rPr>
+                <w:rFonts w:ascii="Arial" w:hAnsi="Arial" w:cs="Arial"/>
+                <w:sz w:val="28"/>
+                <w:szCs w:val="28"/>
+                <w:lang w:val="en-US"/>
+              </w:rPr>
+              <w:t>, L, A</w:t>
+            </w:r>
           </w:p>
         </w:tc>
         <w:tc>
@@ -1824,7 +1831,7 @@
                 <w:szCs w:val="28"/>
                 <w:lang w:val="en-US"/>
               </w:rPr>
-              <w:t>Edit profile</w:t>
+              <w:t>Add new profile</w:t>
             </w:r>
           </w:p>
         </w:tc>
@@ -1874,7 +1881,7 @@
                 <w:szCs w:val="28"/>
                 <w:lang w:val="uk-UA"/>
               </w:rPr>
-              <w:t>Редагування профілів користувачів</w:t>
+              <w:t>Створення нового акаунту</w:t>
             </w:r>
           </w:p>
         </w:tc>
@@ -1935,7 +1942,7 @@
                 <w:szCs w:val="28"/>
                 <w:lang w:val="en-US"/>
               </w:rPr>
-              <w:t>Delete profile</w:t>
+              <w:t>Edit profile</w:t>
             </w:r>
           </w:p>
         </w:tc>
@@ -1985,7 +1992,7 @@
                 <w:szCs w:val="28"/>
                 <w:lang w:val="uk-UA"/>
               </w:rPr>
-              <w:t>Видалення профілю</w:t>
+              <w:t>Редагування профілів користувачів</w:t>
             </w:r>
           </w:p>
         </w:tc>
@@ -2055,7 +2062,7 @@
                 <w:szCs w:val="28"/>
                 <w:lang w:val="en-US"/>
               </w:rPr>
-              <w:t>Add faculty</w:t>
+              <w:t>Delete profile</w:t>
             </w:r>
           </w:p>
         </w:tc>
@@ -2105,7 +2112,7 @@
                 <w:szCs w:val="28"/>
                 <w:lang w:val="uk-UA"/>
               </w:rPr>
-              <w:t>Додати новий факультет</w:t>
+              <w:t>Видалення профілю</w:t>
             </w:r>
           </w:p>
         </w:tc>
@@ -2157,7 +2164,7 @@
                 <w:szCs w:val="28"/>
                 <w:lang w:val="en-US"/>
               </w:rPr>
-              <w:t>Edit faculty info</w:t>
+              <w:t>Add faculty</w:t>
             </w:r>
           </w:p>
         </w:tc>
@@ -2207,7 +2214,7 @@
                 <w:szCs w:val="28"/>
                 <w:lang w:val="uk-UA"/>
               </w:rPr>
-              <w:t>Редагувати інформацію про факультет</w:t>
+              <w:t>Додати новий факультет</w:t>
             </w:r>
           </w:p>
         </w:tc>
@@ -2259,7 +2266,7 @@
                 <w:szCs w:val="28"/>
                 <w:lang w:val="en-US"/>
               </w:rPr>
-              <w:t>Delete faculty</w:t>
+              <w:t>Edit faculty info</w:t>
             </w:r>
           </w:p>
         </w:tc>
@@ -2309,7 +2316,7 @@
                 <w:szCs w:val="28"/>
                 <w:lang w:val="uk-UA"/>
               </w:rPr>
-              <w:t>Видалити факультет</w:t>
+              <w:t>Редагувати інформацію про факультет</w:t>
             </w:r>
           </w:p>
         </w:tc>
@@ -2361,7 +2368,7 @@
                 <w:szCs w:val="28"/>
                 <w:lang w:val="en-US"/>
               </w:rPr>
-              <w:t>Set period of choice</w:t>
+              <w:t>Delete faculty</w:t>
             </w:r>
           </w:p>
         </w:tc>
@@ -2411,7 +2418,7 @@
                 <w:szCs w:val="28"/>
                 <w:lang w:val="uk-UA"/>
               </w:rPr>
-              <w:t>Додати період можливості вибору предметів</w:t>
+              <w:t>Видалити факультет</w:t>
             </w:r>
           </w:p>
         </w:tc>
@@ -2431,6 +2438,7 @@
                 <w:lang w:val="uk-UA"/>
               </w:rPr>
             </w:pPr>
+            <w:bookmarkStart w:id="0" w:name="_GoBack"/>
             <w:r>
               <w:rPr>
                 <w:rFonts w:ascii="Arial" w:hAnsi="Arial" w:cs="Arial"/>
@@ -2463,8 +2471,130 @@
                 <w:szCs w:val="28"/>
                 <w:lang w:val="en-US"/>
               </w:rPr>
+              <w:t>Set period of choice</w:t>
+            </w:r>
+          </w:p>
+        </w:tc>
+        <w:tc>
+          <w:tcPr>
+            <w:tcW w:w="1800" w:type="dxa"/>
+          </w:tcPr>
+          <w:p>
+            <w:pPr>
+              <w:jc w:val="both"/>
+              <w:rPr>
+                <w:rFonts w:ascii="Arial" w:hAnsi="Arial" w:cs="Arial"/>
+                <w:sz w:val="28"/>
+                <w:szCs w:val="28"/>
+                <w:lang w:val="en-US"/>
+              </w:rPr>
+            </w:pPr>
+            <w:r>
+              <w:rPr>
+                <w:rFonts w:ascii="Arial" w:hAnsi="Arial" w:cs="Arial"/>
+                <w:sz w:val="28"/>
+                <w:szCs w:val="28"/>
+                <w:lang w:val="en-US"/>
+              </w:rPr>
+              <w:t>A</w:t>
+            </w:r>
+          </w:p>
+        </w:tc>
+        <w:tc>
+          <w:tcPr>
+            <w:tcW w:w="5030" w:type="dxa"/>
+          </w:tcPr>
+          <w:p>
+            <w:pPr>
+              <w:jc w:val="both"/>
+              <w:rPr>
+                <w:rFonts w:ascii="Arial" w:hAnsi="Arial" w:cs="Arial"/>
+                <w:sz w:val="28"/>
+                <w:szCs w:val="28"/>
+                <w:lang w:val="uk-UA"/>
+              </w:rPr>
+            </w:pPr>
+            <w:r>
+              <w:rPr>
+                <w:rFonts w:ascii="Arial" w:hAnsi="Arial" w:cs="Arial"/>
+                <w:sz w:val="28"/>
+                <w:szCs w:val="28"/>
+                <w:lang w:val="uk-UA"/>
+              </w:rPr>
+              <w:t>Додати період можливості вибору предметів</w:t>
+            </w:r>
+          </w:p>
+        </w:tc>
+      </w:tr>
+      <w:bookmarkEnd w:id="0"/>
+      <w:tr>
+        <w:tc>
+          <w:tcPr>
+            <w:tcW w:w="810" w:type="dxa"/>
+          </w:tcPr>
+          <w:p>
+            <w:pPr>
+              <w:jc w:val="both"/>
+              <w:rPr>
+                <w:rFonts w:ascii="Arial" w:hAnsi="Arial" w:cs="Arial"/>
+                <w:sz w:val="28"/>
+                <w:szCs w:val="28"/>
+                <w:lang w:val="uk-UA"/>
+              </w:rPr>
+            </w:pPr>
+            <w:r>
+              <w:rPr>
+                <w:rFonts w:ascii="Arial" w:hAnsi="Arial" w:cs="Arial"/>
+                <w:sz w:val="28"/>
+                <w:szCs w:val="28"/>
+                <w:lang w:val="uk-UA"/>
+              </w:rPr>
+              <w:lastRenderedPageBreak/>
+              <w:t>16.</w:t>
+            </w:r>
+          </w:p>
+        </w:tc>
+        <w:tc>
+          <w:tcPr>
+            <w:tcW w:w="2250" w:type="dxa"/>
+          </w:tcPr>
+          <w:p>
+            <w:pPr>
+              <w:jc w:val="both"/>
+              <w:rPr>
+                <w:rFonts w:ascii="Arial" w:hAnsi="Arial" w:cs="Arial"/>
+                <w:sz w:val="28"/>
+                <w:szCs w:val="28"/>
+                <w:lang w:val="en-US"/>
+              </w:rPr>
+            </w:pPr>
+            <w:r>
+              <w:rPr>
+                <w:rFonts w:ascii="Arial" w:hAnsi="Arial" w:cs="Arial"/>
+                <w:sz w:val="28"/>
+                <w:szCs w:val="28"/>
+                <w:lang w:val="en-US"/>
+              </w:rPr>
               <w:t>Search</w:t>
             </w:r>
+            <w:r>
+              <w:rPr>
+                <w:rFonts w:ascii="Arial" w:hAnsi="Arial" w:cs="Arial"/>
+                <w:sz w:val="28"/>
+                <w:szCs w:val="28"/>
+                <w:lang w:val="uk-UA"/>
+              </w:rPr>
+              <w:t xml:space="preserve"> </w:t>
+            </w:r>
+            <w:r>
+              <w:rPr>
+                <w:rFonts w:ascii="Arial" w:hAnsi="Arial" w:cs="Arial"/>
+                <w:sz w:val="28"/>
+                <w:szCs w:val="28"/>
+                <w:lang w:val="en-US"/>
+              </w:rPr>
+              <w:t>subject</w:t>
+            </w:r>
           </w:p>
         </w:tc>
         <w:tc>
@@ -2489,6 +2619,15 @@
                 <w:lang w:val="en-US"/>
               </w:rPr>
               <w:t>S</w:t>
+            </w:r>
+            <w:r>
+              <w:rPr>
+                <w:rFonts w:ascii="Arial" w:hAnsi="Arial" w:cs="Arial"/>
+                <w:sz w:val="28"/>
+                <w:szCs w:val="28"/>
+                <w:lang w:val="en-US"/>
+              </w:rPr>
+              <w:t>, L, A</w:t>
             </w:r>
           </w:p>
         </w:tc>
@@ -2540,8 +2679,7 @@
                 <w:szCs w:val="28"/>
                 <w:lang w:val="uk-UA"/>
               </w:rPr>
-              <w:lastRenderedPageBreak/>
-              <w:t>16.</w:t>
+              <w:t>17.</w:t>
             </w:r>
           </w:p>
         </w:tc>
@@ -2566,7 +2704,7 @@
                 <w:szCs w:val="28"/>
                 <w:lang w:val="en-US"/>
               </w:rPr>
-              <w:t>Edit subjects</w:t>
+              <w:t>Edit subject</w:t>
             </w:r>
           </w:p>
         </w:tc>
@@ -2616,7 +2754,7 @@
                 <w:szCs w:val="28"/>
                 <w:lang w:val="uk-UA"/>
               </w:rPr>
-              <w:t>Редагування предметів</w:t>
+              <w:t>Редагування предмету</w:t>
             </w:r>
           </w:p>
         </w:tc>
@@ -2633,17 +2771,17 @@
                 <w:rFonts w:ascii="Arial" w:hAnsi="Arial" w:cs="Arial"/>
                 <w:sz w:val="28"/>
                 <w:szCs w:val="28"/>
-                <w:lang w:val="uk-UA"/>
-              </w:rPr>
-            </w:pPr>
-            <w:r>
-              <w:rPr>
-                <w:rFonts w:ascii="Arial" w:hAnsi="Arial" w:cs="Arial"/>
-                <w:sz w:val="28"/>
-                <w:szCs w:val="28"/>
-                <w:lang w:val="uk-UA"/>
-              </w:rPr>
-              <w:t>17.</w:t>
+                <w:lang w:val="en-US"/>
+              </w:rPr>
+            </w:pPr>
+            <w:r>
+              <w:rPr>
+                <w:rFonts w:ascii="Arial" w:hAnsi="Arial" w:cs="Arial"/>
+                <w:sz w:val="28"/>
+                <w:szCs w:val="28"/>
+                <w:lang w:val="en-US"/>
+              </w:rPr>
+              <w:t>18.</w:t>
             </w:r>
           </w:p>
         </w:tc>
@@ -2668,7 +2806,7 @@
                 <w:szCs w:val="28"/>
                 <w:lang w:val="en-US"/>
               </w:rPr>
-              <w:t>Delete subjects</w:t>
+              <w:t>Delete subject</w:t>
             </w:r>
           </w:p>
         </w:tc>

</xml_diff>

<commit_message>
Add Class Diagram and fix func req (#10)
</commit_message>
<xml_diff>
--- a/docs/sources/functional_requirements.docx
+++ b/docs/sources/functional_requirements.docx
@@ -197,8 +197,6 @@
         </w:rPr>
         <w:t>Система повинна містити 4 типи користувачів, кожен з яких має свій набір доступних дій.</w:t>
       </w:r>
-      <w:bookmarkStart w:id="0" w:name="_GoBack"/>
-      <w:bookmarkEnd w:id="0"/>
     </w:p>
     <w:tbl>
       <w:tblPr>
@@ -1453,6 +1451,15 @@
               </w:rPr>
               <w:t>S</w:t>
             </w:r>
+            <w:r>
+              <w:rPr>
+                <w:rFonts w:ascii="Arial" w:hAnsi="Arial" w:cs="Arial"/>
+                <w:sz w:val="28"/>
+                <w:szCs w:val="28"/>
+                <w:lang w:val="en-US"/>
+              </w:rPr>
+              <w:t>, L, A</w:t>
+            </w:r>
           </w:p>
         </w:tc>
         <w:tc>
@@ -1824,7 +1831,7 @@
                 <w:szCs w:val="28"/>
                 <w:lang w:val="en-US"/>
               </w:rPr>
-              <w:t>Edit profile</w:t>
+              <w:t>Add new profile</w:t>
             </w:r>
           </w:p>
         </w:tc>
@@ -1874,7 +1881,7 @@
                 <w:szCs w:val="28"/>
                 <w:lang w:val="uk-UA"/>
               </w:rPr>
-              <w:t>Редагування профілів користувачів</w:t>
+              <w:t>Створення нового акаунту</w:t>
             </w:r>
           </w:p>
         </w:tc>
@@ -1935,7 +1942,7 @@
                 <w:szCs w:val="28"/>
                 <w:lang w:val="en-US"/>
               </w:rPr>
-              <w:t>Delete profile</w:t>
+              <w:t>Edit profile</w:t>
             </w:r>
           </w:p>
         </w:tc>
@@ -1985,7 +1992,7 @@
                 <w:szCs w:val="28"/>
                 <w:lang w:val="uk-UA"/>
               </w:rPr>
-              <w:t>Видалення профілю</w:t>
+              <w:t>Редагування профілів користувачів</w:t>
             </w:r>
           </w:p>
         </w:tc>
@@ -2055,7 +2062,7 @@
                 <w:szCs w:val="28"/>
                 <w:lang w:val="en-US"/>
               </w:rPr>
-              <w:t>Add faculty</w:t>
+              <w:t>Delete profile</w:t>
             </w:r>
           </w:p>
         </w:tc>
@@ -2105,7 +2112,7 @@
                 <w:szCs w:val="28"/>
                 <w:lang w:val="uk-UA"/>
               </w:rPr>
-              <w:t>Додати новий факультет</w:t>
+              <w:t>Видалення профілю</w:t>
             </w:r>
           </w:p>
         </w:tc>
@@ -2157,7 +2164,7 @@
                 <w:szCs w:val="28"/>
                 <w:lang w:val="en-US"/>
               </w:rPr>
-              <w:t>Edit faculty info</w:t>
+              <w:t>Add faculty</w:t>
             </w:r>
           </w:p>
         </w:tc>
@@ -2207,7 +2214,7 @@
                 <w:szCs w:val="28"/>
                 <w:lang w:val="uk-UA"/>
               </w:rPr>
-              <w:t>Редагувати інформацію про факультет</w:t>
+              <w:t>Додати новий факультет</w:t>
             </w:r>
           </w:p>
         </w:tc>
@@ -2259,7 +2266,7 @@
                 <w:szCs w:val="28"/>
                 <w:lang w:val="en-US"/>
               </w:rPr>
-              <w:t>Delete faculty</w:t>
+              <w:t>Edit faculty info</w:t>
             </w:r>
           </w:p>
         </w:tc>
@@ -2309,7 +2316,7 @@
                 <w:szCs w:val="28"/>
                 <w:lang w:val="uk-UA"/>
               </w:rPr>
-              <w:t>Видалити факультет</w:t>
+              <w:t>Редагувати інформацію про факультет</w:t>
             </w:r>
           </w:p>
         </w:tc>
@@ -2361,7 +2368,7 @@
                 <w:szCs w:val="28"/>
                 <w:lang w:val="en-US"/>
               </w:rPr>
-              <w:t>Set period of choice</w:t>
+              <w:t>Delete faculty</w:t>
             </w:r>
           </w:p>
         </w:tc>
@@ -2411,7 +2418,7 @@
                 <w:szCs w:val="28"/>
                 <w:lang w:val="uk-UA"/>
               </w:rPr>
-              <w:t>Додати період можливості вибору предметів</w:t>
+              <w:t>Видалити факультет</w:t>
             </w:r>
           </w:p>
         </w:tc>
@@ -2431,6 +2438,7 @@
                 <w:lang w:val="uk-UA"/>
               </w:rPr>
             </w:pPr>
+            <w:bookmarkStart w:id="0" w:name="_GoBack"/>
             <w:r>
               <w:rPr>
                 <w:rFonts w:ascii="Arial" w:hAnsi="Arial" w:cs="Arial"/>
@@ -2463,8 +2471,130 @@
                 <w:szCs w:val="28"/>
                 <w:lang w:val="en-US"/>
               </w:rPr>
+              <w:t>Set period of choice</w:t>
+            </w:r>
+          </w:p>
+        </w:tc>
+        <w:tc>
+          <w:tcPr>
+            <w:tcW w:w="1800" w:type="dxa"/>
+          </w:tcPr>
+          <w:p>
+            <w:pPr>
+              <w:jc w:val="both"/>
+              <w:rPr>
+                <w:rFonts w:ascii="Arial" w:hAnsi="Arial" w:cs="Arial"/>
+                <w:sz w:val="28"/>
+                <w:szCs w:val="28"/>
+                <w:lang w:val="en-US"/>
+              </w:rPr>
+            </w:pPr>
+            <w:r>
+              <w:rPr>
+                <w:rFonts w:ascii="Arial" w:hAnsi="Arial" w:cs="Arial"/>
+                <w:sz w:val="28"/>
+                <w:szCs w:val="28"/>
+                <w:lang w:val="en-US"/>
+              </w:rPr>
+              <w:t>A</w:t>
+            </w:r>
+          </w:p>
+        </w:tc>
+        <w:tc>
+          <w:tcPr>
+            <w:tcW w:w="5030" w:type="dxa"/>
+          </w:tcPr>
+          <w:p>
+            <w:pPr>
+              <w:jc w:val="both"/>
+              <w:rPr>
+                <w:rFonts w:ascii="Arial" w:hAnsi="Arial" w:cs="Arial"/>
+                <w:sz w:val="28"/>
+                <w:szCs w:val="28"/>
+                <w:lang w:val="uk-UA"/>
+              </w:rPr>
+            </w:pPr>
+            <w:r>
+              <w:rPr>
+                <w:rFonts w:ascii="Arial" w:hAnsi="Arial" w:cs="Arial"/>
+                <w:sz w:val="28"/>
+                <w:szCs w:val="28"/>
+                <w:lang w:val="uk-UA"/>
+              </w:rPr>
+              <w:t>Додати період можливості вибору предметів</w:t>
+            </w:r>
+          </w:p>
+        </w:tc>
+      </w:tr>
+      <w:bookmarkEnd w:id="0"/>
+      <w:tr>
+        <w:tc>
+          <w:tcPr>
+            <w:tcW w:w="810" w:type="dxa"/>
+          </w:tcPr>
+          <w:p>
+            <w:pPr>
+              <w:jc w:val="both"/>
+              <w:rPr>
+                <w:rFonts w:ascii="Arial" w:hAnsi="Arial" w:cs="Arial"/>
+                <w:sz w:val="28"/>
+                <w:szCs w:val="28"/>
+                <w:lang w:val="uk-UA"/>
+              </w:rPr>
+            </w:pPr>
+            <w:r>
+              <w:rPr>
+                <w:rFonts w:ascii="Arial" w:hAnsi="Arial" w:cs="Arial"/>
+                <w:sz w:val="28"/>
+                <w:szCs w:val="28"/>
+                <w:lang w:val="uk-UA"/>
+              </w:rPr>
+              <w:lastRenderedPageBreak/>
+              <w:t>16.</w:t>
+            </w:r>
+          </w:p>
+        </w:tc>
+        <w:tc>
+          <w:tcPr>
+            <w:tcW w:w="2250" w:type="dxa"/>
+          </w:tcPr>
+          <w:p>
+            <w:pPr>
+              <w:jc w:val="both"/>
+              <w:rPr>
+                <w:rFonts w:ascii="Arial" w:hAnsi="Arial" w:cs="Arial"/>
+                <w:sz w:val="28"/>
+                <w:szCs w:val="28"/>
+                <w:lang w:val="en-US"/>
+              </w:rPr>
+            </w:pPr>
+            <w:r>
+              <w:rPr>
+                <w:rFonts w:ascii="Arial" w:hAnsi="Arial" w:cs="Arial"/>
+                <w:sz w:val="28"/>
+                <w:szCs w:val="28"/>
+                <w:lang w:val="en-US"/>
+              </w:rPr>
               <w:t>Search</w:t>
             </w:r>
+            <w:r>
+              <w:rPr>
+                <w:rFonts w:ascii="Arial" w:hAnsi="Arial" w:cs="Arial"/>
+                <w:sz w:val="28"/>
+                <w:szCs w:val="28"/>
+                <w:lang w:val="uk-UA"/>
+              </w:rPr>
+              <w:t xml:space="preserve"> </w:t>
+            </w:r>
+            <w:r>
+              <w:rPr>
+                <w:rFonts w:ascii="Arial" w:hAnsi="Arial" w:cs="Arial"/>
+                <w:sz w:val="28"/>
+                <w:szCs w:val="28"/>
+                <w:lang w:val="en-US"/>
+              </w:rPr>
+              <w:t>subject</w:t>
+            </w:r>
           </w:p>
         </w:tc>
         <w:tc>
@@ -2489,6 +2619,15 @@
                 <w:lang w:val="en-US"/>
               </w:rPr>
               <w:t>S</w:t>
+            </w:r>
+            <w:r>
+              <w:rPr>
+                <w:rFonts w:ascii="Arial" w:hAnsi="Arial" w:cs="Arial"/>
+                <w:sz w:val="28"/>
+                <w:szCs w:val="28"/>
+                <w:lang w:val="en-US"/>
+              </w:rPr>
+              <w:t>, L, A</w:t>
             </w:r>
           </w:p>
         </w:tc>
@@ -2540,8 +2679,7 @@
                 <w:szCs w:val="28"/>
                 <w:lang w:val="uk-UA"/>
               </w:rPr>
-              <w:lastRenderedPageBreak/>
-              <w:t>16.</w:t>
+              <w:t>17.</w:t>
             </w:r>
           </w:p>
         </w:tc>
@@ -2566,7 +2704,7 @@
                 <w:szCs w:val="28"/>
                 <w:lang w:val="en-US"/>
               </w:rPr>
-              <w:t>Edit subjects</w:t>
+              <w:t>Edit subject</w:t>
             </w:r>
           </w:p>
         </w:tc>
@@ -2616,7 +2754,7 @@
                 <w:szCs w:val="28"/>
                 <w:lang w:val="uk-UA"/>
               </w:rPr>
-              <w:t>Редагування предметів</w:t>
+              <w:t>Редагування предмету</w:t>
             </w:r>
           </w:p>
         </w:tc>
@@ -2633,17 +2771,17 @@
                 <w:rFonts w:ascii="Arial" w:hAnsi="Arial" w:cs="Arial"/>
                 <w:sz w:val="28"/>
                 <w:szCs w:val="28"/>
-                <w:lang w:val="uk-UA"/>
-              </w:rPr>
-            </w:pPr>
-            <w:r>
-              <w:rPr>
-                <w:rFonts w:ascii="Arial" w:hAnsi="Arial" w:cs="Arial"/>
-                <w:sz w:val="28"/>
-                <w:szCs w:val="28"/>
-                <w:lang w:val="uk-UA"/>
-              </w:rPr>
-              <w:t>17.</w:t>
+                <w:lang w:val="en-US"/>
+              </w:rPr>
+            </w:pPr>
+            <w:r>
+              <w:rPr>
+                <w:rFonts w:ascii="Arial" w:hAnsi="Arial" w:cs="Arial"/>
+                <w:sz w:val="28"/>
+                <w:szCs w:val="28"/>
+                <w:lang w:val="en-US"/>
+              </w:rPr>
+              <w:t>18.</w:t>
             </w:r>
           </w:p>
         </w:tc>
@@ -2668,7 +2806,7 @@
                 <w:szCs w:val="28"/>
                 <w:lang w:val="en-US"/>
               </w:rPr>
-              <w:t>Delete subjects</w:t>
+              <w:t>Delete subject</w:t>
             </w:r>
           </w:p>
         </w:tc>

</xml_diff>

<commit_message>
add sequence diagram + fix func_req
</commit_message>
<xml_diff>
--- a/docs/sources/functional_requirements.docx
+++ b/docs/sources/functional_requirements.docx
@@ -138,7 +138,7 @@
           <w:szCs w:val="28"/>
           <w:lang w:val="en-US"/>
         </w:rPr>
-        <w:t>MVC</w:t>
+        <w:t>Core</w:t>
       </w:r>
       <w:r>
         <w:rPr>
@@ -147,7 +147,16 @@
           <w:szCs w:val="28"/>
           <w:lang w:val="uk-UA"/>
         </w:rPr>
-        <w:t xml:space="preserve"> 3, </w:t>
+        <w:t xml:space="preserve"> </w:t>
+      </w:r>
+      <w:r>
+        <w:rPr>
+          <w:rFonts w:ascii="Arial" w:hAnsi="Arial" w:cs="Arial"/>
+          <w:sz w:val="28"/>
+          <w:szCs w:val="28"/>
+          <w:lang w:val="uk-UA"/>
+        </w:rPr>
+        <w:t xml:space="preserve">3, </w:t>
       </w:r>
       <w:r>
         <w:rPr>
@@ -202,18 +211,18 @@
       <w:tblPr>
         <w:tblStyle w:val="a4"/>
         <w:tblW w:w="0" w:type="auto"/>
-        <w:tblInd w:w="-365" w:type="dxa"/>
+        <w:tblInd w:w="-545" w:type="dxa"/>
         <w:tblLook w:val="04A0" w:firstRow="1" w:lastRow="0" w:firstColumn="1" w:lastColumn="0" w:noHBand="0" w:noVBand="1"/>
       </w:tblPr>
       <w:tblGrid>
-        <w:gridCol w:w="810"/>
+        <w:gridCol w:w="990"/>
         <w:gridCol w:w="1530"/>
         <w:gridCol w:w="7370"/>
       </w:tblGrid>
       <w:tr>
         <w:tc>
           <w:tcPr>
-            <w:tcW w:w="810" w:type="dxa"/>
+            <w:tcW w:w="990" w:type="dxa"/>
           </w:tcPr>
           <w:p>
             <w:pPr>
@@ -290,7 +299,7 @@
       <w:tr>
         <w:tc>
           <w:tcPr>
-            <w:tcW w:w="810" w:type="dxa"/>
+            <w:tcW w:w="990" w:type="dxa"/>
           </w:tcPr>
           <w:p>
             <w:pPr>
@@ -378,7 +387,7 @@
       <w:tr>
         <w:tc>
           <w:tcPr>
-            <w:tcW w:w="810" w:type="dxa"/>
+            <w:tcW w:w="990" w:type="dxa"/>
           </w:tcPr>
           <w:p>
             <w:pPr>
@@ -500,7 +509,7 @@
       <w:tr>
         <w:tc>
           <w:tcPr>
-            <w:tcW w:w="810" w:type="dxa"/>
+            <w:tcW w:w="990" w:type="dxa"/>
           </w:tcPr>
           <w:p>
             <w:pPr>
@@ -586,7 +595,7 @@
       <w:tr>
         <w:tc>
           <w:tcPr>
-            <w:tcW w:w="810" w:type="dxa"/>
+            <w:tcW w:w="990" w:type="dxa"/>
           </w:tcPr>
           <w:p>
             <w:pPr>
@@ -2438,7 +2447,6 @@
                 <w:lang w:val="uk-UA"/>
               </w:rPr>
             </w:pPr>
-            <w:bookmarkStart w:id="0" w:name="_GoBack"/>
             <w:r>
               <w:rPr>
                 <w:rFonts w:ascii="Arial" w:hAnsi="Arial" w:cs="Arial"/>
@@ -2526,7 +2534,6 @@
           </w:p>
         </w:tc>
       </w:tr>
-      <w:bookmarkEnd w:id="0"/>
       <w:tr>
         <w:tc>
           <w:tcPr>
@@ -2552,6 +2559,8 @@
               <w:lastRenderedPageBreak/>
               <w:t>16.</w:t>
             </w:r>
+            <w:bookmarkStart w:id="0" w:name="_GoBack"/>
+            <w:bookmarkEnd w:id="0"/>
           </w:p>
         </w:tc>
         <w:tc>
@@ -2857,6 +2866,108 @@
                 <w:lang w:val="uk-UA"/>
               </w:rPr>
               <w:t>Видалення предмету</w:t>
+            </w:r>
+          </w:p>
+        </w:tc>
+      </w:tr>
+      <w:tr>
+        <w:tc>
+          <w:tcPr>
+            <w:tcW w:w="810" w:type="dxa"/>
+          </w:tcPr>
+          <w:p>
+            <w:pPr>
+              <w:jc w:val="both"/>
+              <w:rPr>
+                <w:rFonts w:ascii="Arial" w:hAnsi="Arial" w:cs="Arial"/>
+                <w:sz w:val="28"/>
+                <w:szCs w:val="28"/>
+                <w:lang w:val="en-US"/>
+              </w:rPr>
+            </w:pPr>
+            <w:r>
+              <w:rPr>
+                <w:rFonts w:ascii="Arial" w:hAnsi="Arial" w:cs="Arial"/>
+                <w:sz w:val="28"/>
+                <w:szCs w:val="28"/>
+                <w:lang w:val="en-US"/>
+              </w:rPr>
+              <w:t>19.</w:t>
+            </w:r>
+          </w:p>
+        </w:tc>
+        <w:tc>
+          <w:tcPr>
+            <w:tcW w:w="2250" w:type="dxa"/>
+          </w:tcPr>
+          <w:p>
+            <w:pPr>
+              <w:jc w:val="both"/>
+              <w:rPr>
+                <w:rFonts w:ascii="Arial" w:hAnsi="Arial" w:cs="Arial"/>
+                <w:sz w:val="28"/>
+                <w:szCs w:val="28"/>
+                <w:lang w:val="en-US"/>
+              </w:rPr>
+            </w:pPr>
+            <w:r>
+              <w:rPr>
+                <w:rFonts w:ascii="Arial" w:hAnsi="Arial" w:cs="Arial"/>
+                <w:sz w:val="28"/>
+                <w:szCs w:val="28"/>
+                <w:lang w:val="en-US"/>
+              </w:rPr>
+              <w:t>Set period</w:t>
+            </w:r>
+          </w:p>
+        </w:tc>
+        <w:tc>
+          <w:tcPr>
+            <w:tcW w:w="1800" w:type="dxa"/>
+          </w:tcPr>
+          <w:p>
+            <w:pPr>
+              <w:jc w:val="both"/>
+              <w:rPr>
+                <w:rFonts w:ascii="Arial" w:hAnsi="Arial" w:cs="Arial"/>
+                <w:sz w:val="28"/>
+                <w:szCs w:val="28"/>
+                <w:lang w:val="en-US"/>
+              </w:rPr>
+            </w:pPr>
+            <w:r>
+              <w:rPr>
+                <w:rFonts w:ascii="Arial" w:hAnsi="Arial" w:cs="Arial"/>
+                <w:sz w:val="28"/>
+                <w:szCs w:val="28"/>
+                <w:lang w:val="en-US"/>
+              </w:rPr>
+              <w:t>A</w:t>
+            </w:r>
+          </w:p>
+        </w:tc>
+        <w:tc>
+          <w:tcPr>
+            <w:tcW w:w="5030" w:type="dxa"/>
+          </w:tcPr>
+          <w:p>
+            <w:pPr>
+              <w:jc w:val="both"/>
+              <w:rPr>
+                <w:rFonts w:ascii="Arial" w:hAnsi="Arial" w:cs="Arial"/>
+                <w:sz w:val="28"/>
+                <w:szCs w:val="28"/>
+                <w:lang w:val="uk-UA"/>
+              </w:rPr>
+            </w:pPr>
+            <w:r>
+              <w:rPr>
+                <w:rFonts w:ascii="Arial" w:hAnsi="Arial" w:cs="Arial"/>
+                <w:sz w:val="28"/>
+                <w:szCs w:val="28"/>
+                <w:lang w:val="uk-UA"/>
+              </w:rPr>
+              <w:t>Встановити період вибору предметів</w:t>
             </w:r>
           </w:p>
         </w:tc>

</xml_diff>